<commit_message>
Sem 8 External Presentation Final Document
</commit_message>
<xml_diff>
--- a/Document/Test_Cases.docx
+++ b/Document/Test_Cases.docx
@@ -1,6 +1,6 @@
 
 <file path=word/document.xml><?xml version="1.0" encoding="utf-8"?>
-<w:document xmlns:wpc="http://schemas.microsoft.com/office/word/2010/wordprocessingCanvas" xmlns:cx="http://schemas.microsoft.com/office/drawing/2014/chartex" xmlns:cx1="http://schemas.microsoft.com/office/drawing/2015/9/8/chartex" xmlns:cx2="http://schemas.microsoft.com/office/drawing/2015/10/21/chartex" xmlns:cx3="http://schemas.microsoft.com/office/drawing/2016/5/9/chartex" xmlns:cx4="http://schemas.microsoft.com/office/drawing/2016/5/10/chartex" xmlns:cx5="http://schemas.microsoft.com/office/drawing/2016/5/11/chartex" xmlns:cx6="http://schemas.microsoft.com/office/drawing/2016/5/12/chartex" xmlns:cx7="http://schemas.microsoft.com/office/drawing/2016/5/13/chartex" xmlns:cx8="http://schemas.microsoft.com/office/drawing/2016/5/14/chartex" xmlns:mc="http://schemas.openxmlformats.org/markup-compatibility/2006" xmlns:aink="http://schemas.microsoft.com/office/drawing/2016/ink" xmlns:am3d="http://schemas.microsoft.com/office/drawing/2017/model3d" xmlns:o="urn:schemas-microsoft-com:office:office" xmlns:oel="http://schemas.microsoft.com/office/2019/extlst" xmlns:r="http://schemas.openxmlformats.org/officeDocument/2006/relationships" xmlns:m="http://schemas.openxmlformats.org/officeDocument/2006/math" xmlns:v="urn:schemas-microsoft-com:vml" xmlns:wp14="http://schemas.microsoft.com/office/word/2010/wordprocessingDrawing" xmlns:wp="http://schemas.openxmlformats.org/drawingml/2006/wordprocessingDrawing" xmlns:w10="urn:schemas-microsoft-com:office:word" xmlns:w="http://schemas.openxmlformats.org/wordprocessingml/2006/main" xmlns:w14="http://schemas.microsoft.com/office/word/2010/wordml" xmlns:w15="http://schemas.microsoft.com/office/word/2012/wordml" xmlns:w16cex="http://schemas.microsoft.com/office/word/2018/wordml/cex" xmlns:w16cid="http://schemas.microsoft.com/office/word/2016/wordml/cid" xmlns:w16="http://schemas.microsoft.com/office/word/2018/wordml" xmlns:w16sdtdh="http://schemas.microsoft.com/office/word/2020/wordml/sdtdatahash" xmlns:w16se="http://schemas.microsoft.com/office/word/2015/wordml/symex" xmlns:wpg="http://schemas.microsoft.com/office/word/2010/wordprocessingGroup" xmlns:wpi="http://schemas.microsoft.com/office/word/2010/wordprocessingInk" xmlns:wne="http://schemas.microsoft.com/office/word/2006/wordml" xmlns:wps="http://schemas.microsoft.com/office/word/2010/wordprocessingShape" mc:Ignorable="w14 w15 w16se w16cid w16 w16cex w16sdtdh wp14">
+<w:document xmlns:wpc="http://schemas.microsoft.com/office/word/2010/wordprocessingCanvas" xmlns:cx="http://schemas.microsoft.com/office/drawing/2014/chartex" xmlns:cx1="http://schemas.microsoft.com/office/drawing/2015/9/8/chartex" xmlns:cx2="http://schemas.microsoft.com/office/drawing/2015/10/21/chartex" xmlns:cx3="http://schemas.microsoft.com/office/drawing/2016/5/9/chartex" xmlns:cx4="http://schemas.microsoft.com/office/drawing/2016/5/10/chartex" xmlns:cx5="http://schemas.microsoft.com/office/drawing/2016/5/11/chartex" xmlns:cx6="http://schemas.microsoft.com/office/drawing/2016/5/12/chartex" xmlns:cx7="http://schemas.microsoft.com/office/drawing/2016/5/13/chartex" xmlns:cx8="http://schemas.microsoft.com/office/drawing/2016/5/14/chartex" xmlns:mc="http://schemas.openxmlformats.org/markup-compatibility/2006" xmlns:aink="http://schemas.microsoft.com/office/drawing/2016/ink" xmlns:am3d="http://schemas.microsoft.com/office/drawing/2017/model3d" xmlns:o="urn:schemas-microsoft-com:office:office" xmlns:oel="http://schemas.microsoft.com/office/2019/extlst" xmlns:r="http://schemas.openxmlformats.org/officeDocument/2006/relationships" xmlns:m="http://schemas.openxmlformats.org/officeDocument/2006/math" xmlns:v="urn:schemas-microsoft-com:vml" xmlns:wp14="http://schemas.microsoft.com/office/word/2010/wordprocessingDrawing" xmlns:wp="http://schemas.openxmlformats.org/drawingml/2006/wordprocessingDrawing" xmlns:w10="urn:schemas-microsoft-com:office:word" xmlns:w="http://schemas.openxmlformats.org/wordprocessingml/2006/main" xmlns:w14="http://schemas.microsoft.com/office/word/2010/wordml" xmlns:w15="http://schemas.microsoft.com/office/word/2012/wordml" xmlns:w16cex="http://schemas.microsoft.com/office/word/2018/wordml/cex" xmlns:w16cid="http://schemas.microsoft.com/office/word/2016/wordml/cid" xmlns:w16="http://schemas.microsoft.com/office/word/2018/wordml" xmlns:w16du="http://schemas.microsoft.com/office/word/2023/wordml/word16du" xmlns:w16sdtdh="http://schemas.microsoft.com/office/word/2020/wordml/sdtdatahash" xmlns:w16se="http://schemas.microsoft.com/office/word/2015/wordml/symex" xmlns:wpg="http://schemas.microsoft.com/office/word/2010/wordprocessingGroup" xmlns:wpi="http://schemas.microsoft.com/office/word/2010/wordprocessingInk" xmlns:wne="http://schemas.microsoft.com/office/word/2006/wordml" xmlns:wps="http://schemas.microsoft.com/office/word/2010/wordprocessingShape" mc:Ignorable="w14 w15 w16se w16cid w16 w16cex w16sdtdh wp14">
   <w:body>
     <w:p>
       <w:pPr>
@@ -10732,25 +10732,7 @@
                 <w:sz w:val="24"/>
                 <w:szCs w:val="24"/>
               </w:rPr>
-              <w:t xml:space="preserve">already </w:t>
-            </w:r>
-            <w:proofErr w:type="gramStart"/>
-            <w:r>
-              <w:rPr>
-                <w:rFonts w:ascii="Times New Roman" w:hAnsi="Times New Roman"/>
-                <w:sz w:val="24"/>
-                <w:szCs w:val="24"/>
-              </w:rPr>
-              <w:t>exist</w:t>
-            </w:r>
-            <w:proofErr w:type="gramEnd"/>
-            <w:r>
-              <w:rPr>
-                <w:rFonts w:ascii="Times New Roman" w:hAnsi="Times New Roman"/>
-                <w:sz w:val="24"/>
-                <w:szCs w:val="24"/>
-              </w:rPr>
-              <w:t xml:space="preserve"> in database.</w:t>
+              <w:t>already exist in database.</w:t>
             </w:r>
           </w:p>
         </w:tc>
@@ -12428,20 +12410,6 @@
         <w:t>Menu</w:t>
       </w:r>
     </w:p>
-    <w:p>
-      <w:pPr>
-        <w:pStyle w:val="ListParagraph"/>
-        <w:spacing w:after="0" w:line="240" w:lineRule="auto"/>
-        <w:rPr>
-          <w:rFonts w:ascii="Times New Roman" w:hAnsi="Times New Roman"/>
-          <w:b/>
-          <w:bCs/>
-          <w:sz w:val="28"/>
-          <w:szCs w:val="28"/>
-          <w:lang w:eastAsia="x-none"/>
-        </w:rPr>
-      </w:pPr>
-    </w:p>
     <w:tbl>
       <w:tblPr>
         <w:tblpPr w:leftFromText="180" w:rightFromText="180" w:vertAnchor="text" w:horzAnchor="margin" w:tblpXSpec="center" w:tblpY="151"/>
@@ -13086,7 +13054,6 @@
                 <w:szCs w:val="24"/>
               </w:rPr>
             </w:pPr>
-            <w:proofErr w:type="spellStart"/>
             <w:r>
               <w:rPr>
                 <w:rFonts w:ascii="Times New Roman" w:hAnsi="Times New Roman"/>
@@ -13105,7 +13072,6 @@
               </w:rPr>
               <w:t>_detail</w:t>
             </w:r>
-            <w:proofErr w:type="spellEnd"/>
           </w:p>
         </w:tc>
         <w:tc>
@@ -14907,25 +14873,7 @@
                 <w:sz w:val="24"/>
                 <w:szCs w:val="24"/>
               </w:rPr>
-              <w:t xml:space="preserve">already </w:t>
-            </w:r>
-            <w:proofErr w:type="gramStart"/>
-            <w:r>
-              <w:rPr>
-                <w:rFonts w:ascii="Times New Roman" w:hAnsi="Times New Roman"/>
-                <w:sz w:val="24"/>
-                <w:szCs w:val="24"/>
-              </w:rPr>
-              <w:t>exist</w:t>
-            </w:r>
-            <w:proofErr w:type="gramEnd"/>
-            <w:r>
-              <w:rPr>
-                <w:rFonts w:ascii="Times New Roman" w:hAnsi="Times New Roman"/>
-                <w:sz w:val="24"/>
-                <w:szCs w:val="24"/>
-              </w:rPr>
-              <w:t xml:space="preserve"> in database.</w:t>
+              <w:t>already exist in database.</w:t>
             </w:r>
           </w:p>
         </w:tc>
@@ -15725,27 +15673,7 @@
                 <w:szCs w:val="24"/>
                 <w:lang w:val="en-IN"/>
               </w:rPr>
-              <w:t xml:space="preserve"> image is not in specified format. (</w:t>
-            </w:r>
-            <w:proofErr w:type="gramStart"/>
-            <w:r>
-              <w:rPr>
-                <w:rFonts w:ascii="Times New Roman" w:hAnsi="Times New Roman"/>
-                <w:sz w:val="24"/>
-                <w:szCs w:val="24"/>
-                <w:lang w:val="en-IN"/>
-              </w:rPr>
-              <w:t>jpeg</w:t>
-            </w:r>
-            <w:proofErr w:type="gramEnd"/>
-            <w:r>
-              <w:rPr>
-                <w:rFonts w:ascii="Times New Roman" w:hAnsi="Times New Roman"/>
-                <w:sz w:val="24"/>
-                <w:szCs w:val="24"/>
-                <w:lang w:val="en-IN"/>
-              </w:rPr>
-              <w:t>, png)</w:t>
+              <w:t xml:space="preserve"> image is not in specified format. (jpeg, png)</w:t>
             </w:r>
           </w:p>
         </w:tc>
@@ -17327,7 +17255,7 @@
       </w:tr>
       <w:tr>
         <w:trPr>
-          <w:trHeight w:val="656"/>
+          <w:trHeight w:val="1187"/>
         </w:trPr>
         <w:tc>
           <w:tcPr>
@@ -17795,7 +17723,7 @@
         <w:bottom w:val="twistedLines1" w:sz="18" w:space="24" w:color="auto"/>
         <w:right w:val="twistedLines1" w:sz="18" w:space="24" w:color="auto"/>
       </w:pgBorders>
-      <w:pgNumType w:start="66"/>
+      <w:pgNumType w:start="89"/>
       <w:cols w:space="720"/>
       <w:docGrid w:linePitch="360"/>
     </w:sectPr>
@@ -17804,7 +17732,7 @@
 </file>
 
 <file path=word/endnotes.xml><?xml version="1.0" encoding="utf-8"?>
-<w:endnotes xmlns:wpc="http://schemas.microsoft.com/office/word/2010/wordprocessingCanvas" xmlns:cx="http://schemas.microsoft.com/office/drawing/2014/chartex" xmlns:cx1="http://schemas.microsoft.com/office/drawing/2015/9/8/chartex" xmlns:cx2="http://schemas.microsoft.com/office/drawing/2015/10/21/chartex" xmlns:cx3="http://schemas.microsoft.com/office/drawing/2016/5/9/chartex" xmlns:cx4="http://schemas.microsoft.com/office/drawing/2016/5/10/chartex" xmlns:cx5="http://schemas.microsoft.com/office/drawing/2016/5/11/chartex" xmlns:cx6="http://schemas.microsoft.com/office/drawing/2016/5/12/chartex" xmlns:cx7="http://schemas.microsoft.com/office/drawing/2016/5/13/chartex" xmlns:cx8="http://schemas.microsoft.com/office/drawing/2016/5/14/chartex" xmlns:mc="http://schemas.openxmlformats.org/markup-compatibility/2006" xmlns:aink="http://schemas.microsoft.com/office/drawing/2016/ink" xmlns:am3d="http://schemas.microsoft.com/office/drawing/2017/model3d" xmlns:o="urn:schemas-microsoft-com:office:office" xmlns:oel="http://schemas.microsoft.com/office/2019/extlst" xmlns:r="http://schemas.openxmlformats.org/officeDocument/2006/relationships" xmlns:m="http://schemas.openxmlformats.org/officeDocument/2006/math" xmlns:v="urn:schemas-microsoft-com:vml" xmlns:wp14="http://schemas.microsoft.com/office/word/2010/wordprocessingDrawing" xmlns:wp="http://schemas.openxmlformats.org/drawingml/2006/wordprocessingDrawing" xmlns:w10="urn:schemas-microsoft-com:office:word" xmlns:w="http://schemas.openxmlformats.org/wordprocessingml/2006/main" xmlns:w14="http://schemas.microsoft.com/office/word/2010/wordml" xmlns:w15="http://schemas.microsoft.com/office/word/2012/wordml" xmlns:w16cex="http://schemas.microsoft.com/office/word/2018/wordml/cex" xmlns:w16cid="http://schemas.microsoft.com/office/word/2016/wordml/cid" xmlns:w16="http://schemas.microsoft.com/office/word/2018/wordml" xmlns:w16sdtdh="http://schemas.microsoft.com/office/word/2020/wordml/sdtdatahash" xmlns:w16se="http://schemas.microsoft.com/office/word/2015/wordml/symex" xmlns:wpg="http://schemas.microsoft.com/office/word/2010/wordprocessingGroup" xmlns:wpi="http://schemas.microsoft.com/office/word/2010/wordprocessingInk" xmlns:wne="http://schemas.microsoft.com/office/word/2006/wordml" xmlns:wps="http://schemas.microsoft.com/office/word/2010/wordprocessingShape" mc:Ignorable="w14 w15 w16se w16cid w16 w16cex w16sdtdh wp14">
+<w:endnotes xmlns:wpc="http://schemas.microsoft.com/office/word/2010/wordprocessingCanvas" xmlns:cx="http://schemas.microsoft.com/office/drawing/2014/chartex" xmlns:cx1="http://schemas.microsoft.com/office/drawing/2015/9/8/chartex" xmlns:cx2="http://schemas.microsoft.com/office/drawing/2015/10/21/chartex" xmlns:cx3="http://schemas.microsoft.com/office/drawing/2016/5/9/chartex" xmlns:cx4="http://schemas.microsoft.com/office/drawing/2016/5/10/chartex" xmlns:cx5="http://schemas.microsoft.com/office/drawing/2016/5/11/chartex" xmlns:cx6="http://schemas.microsoft.com/office/drawing/2016/5/12/chartex" xmlns:cx7="http://schemas.microsoft.com/office/drawing/2016/5/13/chartex" xmlns:cx8="http://schemas.microsoft.com/office/drawing/2016/5/14/chartex" xmlns:mc="http://schemas.openxmlformats.org/markup-compatibility/2006" xmlns:aink="http://schemas.microsoft.com/office/drawing/2016/ink" xmlns:am3d="http://schemas.microsoft.com/office/drawing/2017/model3d" xmlns:o="urn:schemas-microsoft-com:office:office" xmlns:oel="http://schemas.microsoft.com/office/2019/extlst" xmlns:r="http://schemas.openxmlformats.org/officeDocument/2006/relationships" xmlns:m="http://schemas.openxmlformats.org/officeDocument/2006/math" xmlns:v="urn:schemas-microsoft-com:vml" xmlns:wp14="http://schemas.microsoft.com/office/word/2010/wordprocessingDrawing" xmlns:wp="http://schemas.openxmlformats.org/drawingml/2006/wordprocessingDrawing" xmlns:w10="urn:schemas-microsoft-com:office:word" xmlns:w="http://schemas.openxmlformats.org/wordprocessingml/2006/main" xmlns:w14="http://schemas.microsoft.com/office/word/2010/wordml" xmlns:w15="http://schemas.microsoft.com/office/word/2012/wordml" xmlns:w16cex="http://schemas.microsoft.com/office/word/2018/wordml/cex" xmlns:w16cid="http://schemas.microsoft.com/office/word/2016/wordml/cid" xmlns:w16="http://schemas.microsoft.com/office/word/2018/wordml" xmlns:w16du="http://schemas.microsoft.com/office/word/2023/wordml/word16du" xmlns:w16sdtdh="http://schemas.microsoft.com/office/word/2020/wordml/sdtdatahash" xmlns:w16se="http://schemas.microsoft.com/office/word/2015/wordml/symex" xmlns:wpg="http://schemas.microsoft.com/office/word/2010/wordprocessingGroup" xmlns:wpi="http://schemas.microsoft.com/office/word/2010/wordprocessingInk" xmlns:wne="http://schemas.microsoft.com/office/word/2006/wordml" xmlns:wps="http://schemas.microsoft.com/office/word/2010/wordprocessingShape" mc:Ignorable="w14 w15 w16se w16cid w16 w16cex w16sdtdh wp14">
   <w:endnote w:type="separator" w:id="-1">
     <w:p>
       <w:pPr>
@@ -17829,7 +17757,7 @@
 </file>
 
 <file path=word/footer1.xml><?xml version="1.0" encoding="utf-8"?>
-<w:ftr xmlns:wpc="http://schemas.microsoft.com/office/word/2010/wordprocessingCanvas" xmlns:cx="http://schemas.microsoft.com/office/drawing/2014/chartex" xmlns:cx1="http://schemas.microsoft.com/office/drawing/2015/9/8/chartex" xmlns:cx2="http://schemas.microsoft.com/office/drawing/2015/10/21/chartex" xmlns:cx3="http://schemas.microsoft.com/office/drawing/2016/5/9/chartex" xmlns:cx4="http://schemas.microsoft.com/office/drawing/2016/5/10/chartex" xmlns:cx5="http://schemas.microsoft.com/office/drawing/2016/5/11/chartex" xmlns:cx6="http://schemas.microsoft.com/office/drawing/2016/5/12/chartex" xmlns:cx7="http://schemas.microsoft.com/office/drawing/2016/5/13/chartex" xmlns:cx8="http://schemas.microsoft.com/office/drawing/2016/5/14/chartex" xmlns:mc="http://schemas.openxmlformats.org/markup-compatibility/2006" xmlns:aink="http://schemas.microsoft.com/office/drawing/2016/ink" xmlns:am3d="http://schemas.microsoft.com/office/drawing/2017/model3d" xmlns:o="urn:schemas-microsoft-com:office:office" xmlns:oel="http://schemas.microsoft.com/office/2019/extlst" xmlns:r="http://schemas.openxmlformats.org/officeDocument/2006/relationships" xmlns:m="http://schemas.openxmlformats.org/officeDocument/2006/math" xmlns:v="urn:schemas-microsoft-com:vml" xmlns:wp14="http://schemas.microsoft.com/office/word/2010/wordprocessingDrawing" xmlns:wp="http://schemas.openxmlformats.org/drawingml/2006/wordprocessingDrawing" xmlns:w10="urn:schemas-microsoft-com:office:word" xmlns:w="http://schemas.openxmlformats.org/wordprocessingml/2006/main" xmlns:w14="http://schemas.microsoft.com/office/word/2010/wordml" xmlns:w15="http://schemas.microsoft.com/office/word/2012/wordml" xmlns:w16cex="http://schemas.microsoft.com/office/word/2018/wordml/cex" xmlns:w16cid="http://schemas.microsoft.com/office/word/2016/wordml/cid" xmlns:w16="http://schemas.microsoft.com/office/word/2018/wordml" xmlns:w16sdtdh="http://schemas.microsoft.com/office/word/2020/wordml/sdtdatahash" xmlns:w16se="http://schemas.microsoft.com/office/word/2015/wordml/symex" xmlns:wpg="http://schemas.microsoft.com/office/word/2010/wordprocessingGroup" xmlns:wpi="http://schemas.microsoft.com/office/word/2010/wordprocessingInk" xmlns:wne="http://schemas.microsoft.com/office/word/2006/wordml" xmlns:wps="http://schemas.microsoft.com/office/word/2010/wordprocessingShape" mc:Ignorable="w14 w15 w16se w16cid w16 w16cex w16sdtdh wp14">
+<w:ftr xmlns:wpc="http://schemas.microsoft.com/office/word/2010/wordprocessingCanvas" xmlns:cx="http://schemas.microsoft.com/office/drawing/2014/chartex" xmlns:cx1="http://schemas.microsoft.com/office/drawing/2015/9/8/chartex" xmlns:cx2="http://schemas.microsoft.com/office/drawing/2015/10/21/chartex" xmlns:cx3="http://schemas.microsoft.com/office/drawing/2016/5/9/chartex" xmlns:cx4="http://schemas.microsoft.com/office/drawing/2016/5/10/chartex" xmlns:cx5="http://schemas.microsoft.com/office/drawing/2016/5/11/chartex" xmlns:cx6="http://schemas.microsoft.com/office/drawing/2016/5/12/chartex" xmlns:cx7="http://schemas.microsoft.com/office/drawing/2016/5/13/chartex" xmlns:cx8="http://schemas.microsoft.com/office/drawing/2016/5/14/chartex" xmlns:mc="http://schemas.openxmlformats.org/markup-compatibility/2006" xmlns:aink="http://schemas.microsoft.com/office/drawing/2016/ink" xmlns:am3d="http://schemas.microsoft.com/office/drawing/2017/model3d" xmlns:o="urn:schemas-microsoft-com:office:office" xmlns:oel="http://schemas.microsoft.com/office/2019/extlst" xmlns:r="http://schemas.openxmlformats.org/officeDocument/2006/relationships" xmlns:m="http://schemas.openxmlformats.org/officeDocument/2006/math" xmlns:v="urn:schemas-microsoft-com:vml" xmlns:wp14="http://schemas.microsoft.com/office/word/2010/wordprocessingDrawing" xmlns:wp="http://schemas.openxmlformats.org/drawingml/2006/wordprocessingDrawing" xmlns:w10="urn:schemas-microsoft-com:office:word" xmlns:w="http://schemas.openxmlformats.org/wordprocessingml/2006/main" xmlns:w14="http://schemas.microsoft.com/office/word/2010/wordml" xmlns:w15="http://schemas.microsoft.com/office/word/2012/wordml" xmlns:w16cex="http://schemas.microsoft.com/office/word/2018/wordml/cex" xmlns:w16cid="http://schemas.microsoft.com/office/word/2016/wordml/cid" xmlns:w16="http://schemas.microsoft.com/office/word/2018/wordml" xmlns:w16du="http://schemas.microsoft.com/office/word/2023/wordml/word16du" xmlns:w16sdtdh="http://schemas.microsoft.com/office/word/2020/wordml/sdtdatahash" xmlns:w16se="http://schemas.microsoft.com/office/word/2015/wordml/symex" xmlns:wpg="http://schemas.microsoft.com/office/word/2010/wordprocessingGroup" xmlns:wpi="http://schemas.microsoft.com/office/word/2010/wordprocessingInk" xmlns:wne="http://schemas.microsoft.com/office/word/2006/wordml" xmlns:wps="http://schemas.microsoft.com/office/word/2010/wordprocessingShape" mc:Ignorable="w14 w15 w16se w16cid w16 w16cex w16sdtdh wp14">
   <w:p>
     <w:pPr>
       <w:pStyle w:val="Footer"/>
@@ -17866,7 +17794,7 @@
 </file>
 
 <file path=word/footnotes.xml><?xml version="1.0" encoding="utf-8"?>
-<w:footnotes xmlns:wpc="http://schemas.microsoft.com/office/word/2010/wordprocessingCanvas" xmlns:cx="http://schemas.microsoft.com/office/drawing/2014/chartex" xmlns:cx1="http://schemas.microsoft.com/office/drawing/2015/9/8/chartex" xmlns:cx2="http://schemas.microsoft.com/office/drawing/2015/10/21/chartex" xmlns:cx3="http://schemas.microsoft.com/office/drawing/2016/5/9/chartex" xmlns:cx4="http://schemas.microsoft.com/office/drawing/2016/5/10/chartex" xmlns:cx5="http://schemas.microsoft.com/office/drawing/2016/5/11/chartex" xmlns:cx6="http://schemas.microsoft.com/office/drawing/2016/5/12/chartex" xmlns:cx7="http://schemas.microsoft.com/office/drawing/2016/5/13/chartex" xmlns:cx8="http://schemas.microsoft.com/office/drawing/2016/5/14/chartex" xmlns:mc="http://schemas.openxmlformats.org/markup-compatibility/2006" xmlns:aink="http://schemas.microsoft.com/office/drawing/2016/ink" xmlns:am3d="http://schemas.microsoft.com/office/drawing/2017/model3d" xmlns:o="urn:schemas-microsoft-com:office:office" xmlns:oel="http://schemas.microsoft.com/office/2019/extlst" xmlns:r="http://schemas.openxmlformats.org/officeDocument/2006/relationships" xmlns:m="http://schemas.openxmlformats.org/officeDocument/2006/math" xmlns:v="urn:schemas-microsoft-com:vml" xmlns:wp14="http://schemas.microsoft.com/office/word/2010/wordprocessingDrawing" xmlns:wp="http://schemas.openxmlformats.org/drawingml/2006/wordprocessingDrawing" xmlns:w10="urn:schemas-microsoft-com:office:word" xmlns:w="http://schemas.openxmlformats.org/wordprocessingml/2006/main" xmlns:w14="http://schemas.microsoft.com/office/word/2010/wordml" xmlns:w15="http://schemas.microsoft.com/office/word/2012/wordml" xmlns:w16cex="http://schemas.microsoft.com/office/word/2018/wordml/cex" xmlns:w16cid="http://schemas.microsoft.com/office/word/2016/wordml/cid" xmlns:w16="http://schemas.microsoft.com/office/word/2018/wordml" xmlns:w16sdtdh="http://schemas.microsoft.com/office/word/2020/wordml/sdtdatahash" xmlns:w16se="http://schemas.microsoft.com/office/word/2015/wordml/symex" xmlns:wpg="http://schemas.microsoft.com/office/word/2010/wordprocessingGroup" xmlns:wpi="http://schemas.microsoft.com/office/word/2010/wordprocessingInk" xmlns:wne="http://schemas.microsoft.com/office/word/2006/wordml" xmlns:wps="http://schemas.microsoft.com/office/word/2010/wordprocessingShape" mc:Ignorable="w14 w15 w16se w16cid w16 w16cex w16sdtdh wp14">
+<w:footnotes xmlns:wpc="http://schemas.microsoft.com/office/word/2010/wordprocessingCanvas" xmlns:cx="http://schemas.microsoft.com/office/drawing/2014/chartex" xmlns:cx1="http://schemas.microsoft.com/office/drawing/2015/9/8/chartex" xmlns:cx2="http://schemas.microsoft.com/office/drawing/2015/10/21/chartex" xmlns:cx3="http://schemas.microsoft.com/office/drawing/2016/5/9/chartex" xmlns:cx4="http://schemas.microsoft.com/office/drawing/2016/5/10/chartex" xmlns:cx5="http://schemas.microsoft.com/office/drawing/2016/5/11/chartex" xmlns:cx6="http://schemas.microsoft.com/office/drawing/2016/5/12/chartex" xmlns:cx7="http://schemas.microsoft.com/office/drawing/2016/5/13/chartex" xmlns:cx8="http://schemas.microsoft.com/office/drawing/2016/5/14/chartex" xmlns:mc="http://schemas.openxmlformats.org/markup-compatibility/2006" xmlns:aink="http://schemas.microsoft.com/office/drawing/2016/ink" xmlns:am3d="http://schemas.microsoft.com/office/drawing/2017/model3d" xmlns:o="urn:schemas-microsoft-com:office:office" xmlns:oel="http://schemas.microsoft.com/office/2019/extlst" xmlns:r="http://schemas.openxmlformats.org/officeDocument/2006/relationships" xmlns:m="http://schemas.openxmlformats.org/officeDocument/2006/math" xmlns:v="urn:schemas-microsoft-com:vml" xmlns:wp14="http://schemas.microsoft.com/office/word/2010/wordprocessingDrawing" xmlns:wp="http://schemas.openxmlformats.org/drawingml/2006/wordprocessingDrawing" xmlns:w10="urn:schemas-microsoft-com:office:word" xmlns:w="http://schemas.openxmlformats.org/wordprocessingml/2006/main" xmlns:w14="http://schemas.microsoft.com/office/word/2010/wordml" xmlns:w15="http://schemas.microsoft.com/office/word/2012/wordml" xmlns:w16cex="http://schemas.microsoft.com/office/word/2018/wordml/cex" xmlns:w16cid="http://schemas.microsoft.com/office/word/2016/wordml/cid" xmlns:w16="http://schemas.microsoft.com/office/word/2018/wordml" xmlns:w16du="http://schemas.microsoft.com/office/word/2023/wordml/word16du" xmlns:w16sdtdh="http://schemas.microsoft.com/office/word/2020/wordml/sdtdatahash" xmlns:w16se="http://schemas.microsoft.com/office/word/2015/wordml/symex" xmlns:wpg="http://schemas.microsoft.com/office/word/2010/wordprocessingGroup" xmlns:wpi="http://schemas.microsoft.com/office/word/2010/wordprocessingInk" xmlns:wne="http://schemas.microsoft.com/office/word/2006/wordml" xmlns:wps="http://schemas.microsoft.com/office/word/2010/wordprocessingShape" mc:Ignorable="w14 w15 w16se w16cid w16 w16cex w16sdtdh wp14">
   <w:footnote w:type="separator" w:id="-1">
     <w:p>
       <w:pPr>
@@ -17891,7 +17819,7 @@
 </file>
 
 <file path=word/header1.xml><?xml version="1.0" encoding="utf-8"?>
-<w:hdr xmlns:wpc="http://schemas.microsoft.com/office/word/2010/wordprocessingCanvas" xmlns:cx="http://schemas.microsoft.com/office/drawing/2014/chartex" xmlns:cx1="http://schemas.microsoft.com/office/drawing/2015/9/8/chartex" xmlns:cx2="http://schemas.microsoft.com/office/drawing/2015/10/21/chartex" xmlns:cx3="http://schemas.microsoft.com/office/drawing/2016/5/9/chartex" xmlns:cx4="http://schemas.microsoft.com/office/drawing/2016/5/10/chartex" xmlns:cx5="http://schemas.microsoft.com/office/drawing/2016/5/11/chartex" xmlns:cx6="http://schemas.microsoft.com/office/drawing/2016/5/12/chartex" xmlns:cx7="http://schemas.microsoft.com/office/drawing/2016/5/13/chartex" xmlns:cx8="http://schemas.microsoft.com/office/drawing/2016/5/14/chartex" xmlns:mc="http://schemas.openxmlformats.org/markup-compatibility/2006" xmlns:aink="http://schemas.microsoft.com/office/drawing/2016/ink" xmlns:am3d="http://schemas.microsoft.com/office/drawing/2017/model3d" xmlns:o="urn:schemas-microsoft-com:office:office" xmlns:oel="http://schemas.microsoft.com/office/2019/extlst" xmlns:r="http://schemas.openxmlformats.org/officeDocument/2006/relationships" xmlns:m="http://schemas.openxmlformats.org/officeDocument/2006/math" xmlns:v="urn:schemas-microsoft-com:vml" xmlns:wp14="http://schemas.microsoft.com/office/word/2010/wordprocessingDrawing" xmlns:wp="http://schemas.openxmlformats.org/drawingml/2006/wordprocessingDrawing" xmlns:w10="urn:schemas-microsoft-com:office:word" xmlns:w="http://schemas.openxmlformats.org/wordprocessingml/2006/main" xmlns:w14="http://schemas.microsoft.com/office/word/2010/wordml" xmlns:w15="http://schemas.microsoft.com/office/word/2012/wordml" xmlns:w16cex="http://schemas.microsoft.com/office/word/2018/wordml/cex" xmlns:w16cid="http://schemas.microsoft.com/office/word/2016/wordml/cid" xmlns:w16="http://schemas.microsoft.com/office/word/2018/wordml" xmlns:w16sdtdh="http://schemas.microsoft.com/office/word/2020/wordml/sdtdatahash" xmlns:w16se="http://schemas.microsoft.com/office/word/2015/wordml/symex" xmlns:wpg="http://schemas.microsoft.com/office/word/2010/wordprocessingGroup" xmlns:wpi="http://schemas.microsoft.com/office/word/2010/wordprocessingInk" xmlns:wne="http://schemas.microsoft.com/office/word/2006/wordml" xmlns:wps="http://schemas.microsoft.com/office/word/2010/wordprocessingShape" mc:Ignorable="w14 w15 w16se w16cid w16 w16cex w16sdtdh wp14">
+<w:hdr xmlns:wpc="http://schemas.microsoft.com/office/word/2010/wordprocessingCanvas" xmlns:cx="http://schemas.microsoft.com/office/drawing/2014/chartex" xmlns:cx1="http://schemas.microsoft.com/office/drawing/2015/9/8/chartex" xmlns:cx2="http://schemas.microsoft.com/office/drawing/2015/10/21/chartex" xmlns:cx3="http://schemas.microsoft.com/office/drawing/2016/5/9/chartex" xmlns:cx4="http://schemas.microsoft.com/office/drawing/2016/5/10/chartex" xmlns:cx5="http://schemas.microsoft.com/office/drawing/2016/5/11/chartex" xmlns:cx6="http://schemas.microsoft.com/office/drawing/2016/5/12/chartex" xmlns:cx7="http://schemas.microsoft.com/office/drawing/2016/5/13/chartex" xmlns:cx8="http://schemas.microsoft.com/office/drawing/2016/5/14/chartex" xmlns:mc="http://schemas.openxmlformats.org/markup-compatibility/2006" xmlns:aink="http://schemas.microsoft.com/office/drawing/2016/ink" xmlns:am3d="http://schemas.microsoft.com/office/drawing/2017/model3d" xmlns:o="urn:schemas-microsoft-com:office:office" xmlns:oel="http://schemas.microsoft.com/office/2019/extlst" xmlns:r="http://schemas.openxmlformats.org/officeDocument/2006/relationships" xmlns:m="http://schemas.openxmlformats.org/officeDocument/2006/math" xmlns:v="urn:schemas-microsoft-com:vml" xmlns:wp14="http://schemas.microsoft.com/office/word/2010/wordprocessingDrawing" xmlns:wp="http://schemas.openxmlformats.org/drawingml/2006/wordprocessingDrawing" xmlns:w10="urn:schemas-microsoft-com:office:word" xmlns:w="http://schemas.openxmlformats.org/wordprocessingml/2006/main" xmlns:w14="http://schemas.microsoft.com/office/word/2010/wordml" xmlns:w15="http://schemas.microsoft.com/office/word/2012/wordml" xmlns:w16cex="http://schemas.microsoft.com/office/word/2018/wordml/cex" xmlns:w16cid="http://schemas.microsoft.com/office/word/2016/wordml/cid" xmlns:w16="http://schemas.microsoft.com/office/word/2018/wordml" xmlns:w16du="http://schemas.microsoft.com/office/word/2023/wordml/word16du" xmlns:w16sdtdh="http://schemas.microsoft.com/office/word/2020/wordml/sdtdatahash" xmlns:w16se="http://schemas.microsoft.com/office/word/2015/wordml/symex" xmlns:wpg="http://schemas.microsoft.com/office/word/2010/wordprocessingGroup" xmlns:wpi="http://schemas.microsoft.com/office/word/2010/wordprocessingInk" xmlns:wne="http://schemas.microsoft.com/office/word/2006/wordml" xmlns:wps="http://schemas.microsoft.com/office/word/2010/wordprocessingShape" mc:Ignorable="w14 w15 w16se w16cid w16 w16cex w16sdtdh wp14">
   <w:p>
     <w:pPr>
       <w:pStyle w:val="Header"/>
@@ -17902,7 +17830,7 @@
 </file>
 
 <file path=word/numbering.xml><?xml version="1.0" encoding="utf-8"?>
-<w:numbering xmlns:wpc="http://schemas.microsoft.com/office/word/2010/wordprocessingCanvas" xmlns:cx="http://schemas.microsoft.com/office/drawing/2014/chartex" xmlns:cx1="http://schemas.microsoft.com/office/drawing/2015/9/8/chartex" xmlns:cx2="http://schemas.microsoft.com/office/drawing/2015/10/21/chartex" xmlns:cx3="http://schemas.microsoft.com/office/drawing/2016/5/9/chartex" xmlns:cx4="http://schemas.microsoft.com/office/drawing/2016/5/10/chartex" xmlns:cx5="http://schemas.microsoft.com/office/drawing/2016/5/11/chartex" xmlns:cx6="http://schemas.microsoft.com/office/drawing/2016/5/12/chartex" xmlns:cx7="http://schemas.microsoft.com/office/drawing/2016/5/13/chartex" xmlns:cx8="http://schemas.microsoft.com/office/drawing/2016/5/14/chartex" xmlns:mc="http://schemas.openxmlformats.org/markup-compatibility/2006" xmlns:aink="http://schemas.microsoft.com/office/drawing/2016/ink" xmlns:am3d="http://schemas.microsoft.com/office/drawing/2017/model3d" xmlns:o="urn:schemas-microsoft-com:office:office" xmlns:oel="http://schemas.microsoft.com/office/2019/extlst" xmlns:r="http://schemas.openxmlformats.org/officeDocument/2006/relationships" xmlns:m="http://schemas.openxmlformats.org/officeDocument/2006/math" xmlns:v="urn:schemas-microsoft-com:vml" xmlns:wp14="http://schemas.microsoft.com/office/word/2010/wordprocessingDrawing" xmlns:wp="http://schemas.openxmlformats.org/drawingml/2006/wordprocessingDrawing" xmlns:w10="urn:schemas-microsoft-com:office:word" xmlns:w="http://schemas.openxmlformats.org/wordprocessingml/2006/main" xmlns:w14="http://schemas.microsoft.com/office/word/2010/wordml" xmlns:w15="http://schemas.microsoft.com/office/word/2012/wordml" xmlns:w16cex="http://schemas.microsoft.com/office/word/2018/wordml/cex" xmlns:w16cid="http://schemas.microsoft.com/office/word/2016/wordml/cid" xmlns:w16="http://schemas.microsoft.com/office/word/2018/wordml" xmlns:w16sdtdh="http://schemas.microsoft.com/office/word/2020/wordml/sdtdatahash" xmlns:w16se="http://schemas.microsoft.com/office/word/2015/wordml/symex" xmlns:wpg="http://schemas.microsoft.com/office/word/2010/wordprocessingGroup" xmlns:wpi="http://schemas.microsoft.com/office/word/2010/wordprocessingInk" xmlns:wne="http://schemas.microsoft.com/office/word/2006/wordml" xmlns:wps="http://schemas.microsoft.com/office/word/2010/wordprocessingShape" mc:Ignorable="w14 w15 w16se w16cid w16 w16cex w16sdtdh wp14">
+<w:numbering xmlns:wpc="http://schemas.microsoft.com/office/word/2010/wordprocessingCanvas" xmlns:cx="http://schemas.microsoft.com/office/drawing/2014/chartex" xmlns:cx1="http://schemas.microsoft.com/office/drawing/2015/9/8/chartex" xmlns:cx2="http://schemas.microsoft.com/office/drawing/2015/10/21/chartex" xmlns:cx3="http://schemas.microsoft.com/office/drawing/2016/5/9/chartex" xmlns:cx4="http://schemas.microsoft.com/office/drawing/2016/5/10/chartex" xmlns:cx5="http://schemas.microsoft.com/office/drawing/2016/5/11/chartex" xmlns:cx6="http://schemas.microsoft.com/office/drawing/2016/5/12/chartex" xmlns:cx7="http://schemas.microsoft.com/office/drawing/2016/5/13/chartex" xmlns:cx8="http://schemas.microsoft.com/office/drawing/2016/5/14/chartex" xmlns:mc="http://schemas.openxmlformats.org/markup-compatibility/2006" xmlns:aink="http://schemas.microsoft.com/office/drawing/2016/ink" xmlns:am3d="http://schemas.microsoft.com/office/drawing/2017/model3d" xmlns:o="urn:schemas-microsoft-com:office:office" xmlns:oel="http://schemas.microsoft.com/office/2019/extlst" xmlns:r="http://schemas.openxmlformats.org/officeDocument/2006/relationships" xmlns:m="http://schemas.openxmlformats.org/officeDocument/2006/math" xmlns:v="urn:schemas-microsoft-com:vml" xmlns:wp14="http://schemas.microsoft.com/office/word/2010/wordprocessingDrawing" xmlns:wp="http://schemas.openxmlformats.org/drawingml/2006/wordprocessingDrawing" xmlns:w10="urn:schemas-microsoft-com:office:word" xmlns:w="http://schemas.openxmlformats.org/wordprocessingml/2006/main" xmlns:w14="http://schemas.microsoft.com/office/word/2010/wordml" xmlns:w15="http://schemas.microsoft.com/office/word/2012/wordml" xmlns:w16cex="http://schemas.microsoft.com/office/word/2018/wordml/cex" xmlns:w16cid="http://schemas.microsoft.com/office/word/2016/wordml/cid" xmlns:w16="http://schemas.microsoft.com/office/word/2018/wordml" xmlns:w16du="http://schemas.microsoft.com/office/word/2023/wordml/word16du" xmlns:w16sdtdh="http://schemas.microsoft.com/office/word/2020/wordml/sdtdatahash" xmlns:w16se="http://schemas.microsoft.com/office/word/2015/wordml/symex" xmlns:wpg="http://schemas.microsoft.com/office/word/2010/wordprocessingGroup" xmlns:wpi="http://schemas.microsoft.com/office/word/2010/wordprocessingInk" xmlns:wne="http://schemas.microsoft.com/office/word/2006/wordml" xmlns:wps="http://schemas.microsoft.com/office/word/2010/wordprocessingShape" mc:Ignorable="w14 w15 w16se w16cid w16 w16cex w16sdtdh wp14">
   <w:abstractNum w:abstractNumId="0" w15:restartNumberingAfterBreak="0">
     <w:nsid w:val="0D2B6114"/>
     <w:multiLevelType w:val="hybridMultilevel"/>

</xml_diff>